<commit_message>
Masih dalam pengerjaan modul 7
</commit_message>
<xml_diff>
--- a/Tugas OOP/AdamArthurFaizal_M3119001_Modul7 .docx
+++ b/Tugas OOP/AdamArthurFaizal_M3119001_Modul7 .docx
@@ -122,7 +122,16 @@
           <w:sz w:val="28"/>
           <w:szCs w:val="28"/>
         </w:rPr>
-        <w:t>MODUL 6</w:t>
+        <w:t xml:space="preserve">MODUL </w:t>
+      </w:r>
+      <w:r>
+        <w:rPr>
+          <w:rFonts w:eastAsia="Times New Roman" w:cs="Times New Roman" w:ascii="Times New Roman" w:hAnsi="Times New Roman"/>
+          <w:b/>
+          <w:sz w:val="28"/>
+          <w:szCs w:val="28"/>
+        </w:rPr>
+        <w:t>7</w:t>
       </w:r>
     </w:p>
     <w:p>
@@ -142,7 +151,7 @@
           <w:szCs w:val="28"/>
           <w:lang w:val="id-ID" w:eastAsia="id-ID" w:bidi="ar-SA"/>
         </w:rPr>
-        <w:t>ABSTRACTION</w:t>
+        <w:t>LOOPS, VARIABLES, AND ARRAYS</w:t>
       </w:r>
     </w:p>
     <w:p>
@@ -766,7 +775,7 @@
                 <wp:positionV relativeFrom="paragraph">
                   <wp:posOffset>12700</wp:posOffset>
                 </wp:positionV>
-                <wp:extent cx="7778115" cy="930275"/>
+                <wp:extent cx="7778750" cy="930910"/>
                 <wp:effectExtent l="0" t="0" r="19685" b="28575"/>
                 <wp:wrapNone/>
                 <wp:docPr id="3" name="Persegi panjang 2"/>
@@ -777,7 +786,7 @@
                       <wps:spPr>
                         <a:xfrm>
                           <a:off x="0" y="0"/>
-                          <a:ext cx="7777440" cy="929520"/>
+                          <a:ext cx="7778160" cy="930240"/>
                         </a:xfrm>
                         <a:prstGeom prst="rect">
                           <a:avLst/>
@@ -807,7 +816,7 @@
           </mc:Choice>
           <mc:Fallback>
             <w:pict>
-              <v:rect id="shape_0" ID="Persegi panjang 2" fillcolor="#0070c0" stroked="t" style="position:absolute;margin-left:-72.15pt;margin-top:1pt;width:612.35pt;height:73.15pt" wp14:anchorId="4F7AEBC7">
+              <v:rect id="shape_0" ID="Persegi panjang 2" fillcolor="#0070c0" stroked="t" style="position:absolute;margin-left:-72.15pt;margin-top:1pt;width:612.4pt;height:73.2pt" wp14:anchorId="4F7AEBC7">
                 <w10:wrap type="none"/>
                 <v:fill o:detectmouseclick="t" type="solid" color2="#ff8f3f"/>
                 <v:stroke color="white" weight="9360" joinstyle="miter" endcap="flat"/>
@@ -1068,7 +1077,9 @@
         </w:rPr>
       </w:pPr>
       <w:r>
-        <w:rPr/>
+        <w:rPr>
+          <w:b/>
+        </w:rPr>
       </w:r>
       <w:r>
         <w:br w:type="page"/>
@@ -1647,7 +1658,9 @@
         </w:rPr>
       </w:pPr>
       <w:r>
-        <w:rPr/>
+        <w:rPr>
+          <w:b/>
+        </w:rPr>
       </w:r>
       <w:r>
         <w:br w:type="page"/>
@@ -2245,7 +2258,11 @@
       </w:r>
       <w:r>
         <w:rPr/>
-        <w:t xml:space="preserve">Setiap objek Fly yang diciptakan akan memiliki kecepatannya masing-masing (minimal 1 dan max 4). Modifikasi program anda sehingga requirement ini bisa terpenuhi. (Gunakan konsep konstruktor berparameter) </w:t>
+        <w:t>S</w:t>
+      </w:r>
+      <w:r>
+        <w:rPr/>
+        <w:t xml:space="preserve">etiap objek Fly yang diciptakan akan memiliki kecepatannya masing-masing (minimal 1 dan max 4). Modifikasi program anda sehingga requirement ini bisa terpenuhi. (Gunakan konsep konstruktor berparameter) </w:t>
         <w:tab/>
         <w:tab/>
         <w:tab/>

</xml_diff>

<commit_message>
Akhirnya modul 7 selesai juga, saatnya UTS ...
</commit_message>
<xml_diff>
--- a/Tugas OOP/AdamArthurFaizal_M3119001_Modul7 .docx
+++ b/Tugas OOP/AdamArthurFaizal_M3119001_Modul7 .docx
@@ -122,16 +122,7 @@
           <w:sz w:val="28"/>
           <w:szCs w:val="28"/>
         </w:rPr>
-        <w:t xml:space="preserve">MODUL </w:t>
-      </w:r>
-      <w:r>
-        <w:rPr>
-          <w:rFonts w:eastAsia="Times New Roman" w:cs="Times New Roman" w:ascii="Times New Roman" w:hAnsi="Times New Roman"/>
-          <w:b/>
-          <w:sz w:val="28"/>
-          <w:szCs w:val="28"/>
-        </w:rPr>
-        <w:t>7</w:t>
+        <w:t>MODUL 7</w:t>
       </w:r>
     </w:p>
     <w:p>
@@ -775,7 +766,7 @@
                 <wp:positionV relativeFrom="paragraph">
                   <wp:posOffset>12700</wp:posOffset>
                 </wp:positionV>
-                <wp:extent cx="7778750" cy="930910"/>
+                <wp:extent cx="7779385" cy="931545"/>
                 <wp:effectExtent l="0" t="0" r="19685" b="28575"/>
                 <wp:wrapNone/>
                 <wp:docPr id="3" name="Persegi panjang 2"/>
@@ -786,7 +777,7 @@
                       <wps:spPr>
                         <a:xfrm>
                           <a:off x="0" y="0"/>
-                          <a:ext cx="7778160" cy="930240"/>
+                          <a:ext cx="7778880" cy="930960"/>
                         </a:xfrm>
                         <a:prstGeom prst="rect">
                           <a:avLst/>
@@ -816,7 +807,7 @@
           </mc:Choice>
           <mc:Fallback>
             <w:pict>
-              <v:rect id="shape_0" ID="Persegi panjang 2" fillcolor="#0070c0" stroked="t" style="position:absolute;margin-left:-72.15pt;margin-top:1pt;width:612.4pt;height:73.2pt" wp14:anchorId="4F7AEBC7">
+              <v:rect id="shape_0" ID="Persegi panjang 2" fillcolor="#0070c0" stroked="t" style="position:absolute;margin-left:-72.15pt;margin-top:1pt;width:612.45pt;height:73.25pt" wp14:anchorId="4F7AEBC7">
                 <w10:wrap type="none"/>
                 <v:fill o:detectmouseclick="t" type="solid" color2="#ff8f3f"/>
                 <v:stroke color="white" weight="9360" joinstyle="miter" endcap="flat"/>
@@ -829,20 +820,6 @@
     <w:p>
       <w:pPr>
         <w:pStyle w:val="Normal"/>
-        <w:rPr>
-          <w:b/>
-          <w:b/>
-        </w:rPr>
-      </w:pPr>
-      <w:r>
-        <w:rPr>
-          <w:b/>
-        </w:rPr>
-      </w:r>
-    </w:p>
-    <w:p>
-      <w:pPr>
-        <w:pStyle w:val="Normal"/>
         <w:jc w:val="center"/>
         <w:rPr/>
       </w:pPr>
@@ -850,7 +827,7 @@
         <w:rPr>
           <w:b/>
         </w:rPr>
-        <w:t>MODUL 6. Abstraksi</w:t>
+        <w:t>MODUL 7. Loops, Variabels, and Arrays</w:t>
       </w:r>
     </w:p>
     <w:p>
@@ -905,7 +882,7 @@
       </w:pPr>
       <w:r>
         <w:rPr/>
-        <w:t>Menerapkan konstruktor berparameter</w:t>
+        <w:t>Menerapkan array dalam program</w:t>
       </w:r>
     </w:p>
     <w:p>
@@ -919,7 +896,7 @@
       </w:pPr>
       <w:r>
         <w:rPr/>
-        <w:t>Menerapkan teknik casting</w:t>
+        <w:t>Menerapkan while loop dalam program</w:t>
       </w:r>
     </w:p>
     <w:p>
@@ -933,7 +910,7 @@
       </w:pPr>
       <w:r>
         <w:rPr/>
-        <w:t>Accessing method at another class</w:t>
+        <w:t>Menerapkan variabel local dan global</w:t>
       </w:r>
     </w:p>
     <w:p>
@@ -1016,9 +993,24 @@
       </w:pPr>
       <w:r>
         <w:rPr/>
-        <w:t>[Abstraction]</w:t>
+        <w:t>[</w:t>
+      </w:r>
+      <w:r>
+        <w:rPr>
+          <w:rFonts w:eastAsia="Calibri" w:cs="宋体"/>
+          <w:color w:val="auto"/>
+          <w:kern w:val="0"/>
+          <w:sz w:val="22"/>
+          <w:szCs w:val="22"/>
+          <w:lang w:val="en-US" w:eastAsia="en-US" w:bidi="ar-SA"/>
+        </w:rPr>
+        <w:t>Loops</w:t>
+      </w:r>
+      <w:r>
+        <w:rPr/>
+        <w:t>]</w:t>
         <w:tab/>
-        <w:t xml:space="preserve">A technique used to command newly-created instances to perform different actions. </w:t>
+        <w:t>A statement that can execute a section of code multiple times.</w:t>
       </w:r>
     </w:p>
     <w:p>
@@ -1030,22 +1022,53 @@
       </w:pPr>
       <w:r>
         <w:rPr/>
-        <w:t>[Casting]</w:t>
+        <w:t>[</w:t>
+      </w:r>
+      <w:r>
+        <w:rPr>
+          <w:rFonts w:eastAsia="Calibri" w:cs="宋体"/>
+          <w:color w:val="auto"/>
+          <w:kern w:val="0"/>
+          <w:sz w:val="22"/>
+          <w:szCs w:val="22"/>
+          <w:lang w:val="en-US" w:eastAsia="en-US" w:bidi="ar-SA"/>
+        </w:rPr>
+        <w:t>Arrays</w:t>
+      </w:r>
+      <w:r>
+        <w:rPr/>
+        <w:t>]</w:t>
         <w:tab/>
-        <w:t>A technique used to tell java that a class is to be considered as another class</w:t>
+        <w:t>An object that holds multiple variables. An index can be used to access the variables</w:t>
       </w:r>
     </w:p>
     <w:p>
       <w:pPr>
         <w:pStyle w:val="Normal"/>
         <w:spacing w:lineRule="auto" w:line="240" w:before="0" w:after="0"/>
-        <w:rPr/>
-      </w:pPr>
-      <w:r>
-        <w:rPr/>
-        <w:t>[Constructor]</w:t>
+        <w:ind w:left="2160" w:hanging="2160"/>
+        <w:rPr/>
+      </w:pPr>
+      <w:r>
+        <w:rPr/>
+        <w:t>[</w:t>
+      </w:r>
+      <w:r>
+        <w:rPr>
+          <w:rFonts w:eastAsia="Calibri" w:cs="宋体"/>
+          <w:color w:val="auto"/>
+          <w:kern w:val="0"/>
+          <w:sz w:val="22"/>
+          <w:szCs w:val="22"/>
+          <w:lang w:val="en-US" w:eastAsia="en-US" w:bidi="ar-SA"/>
+        </w:rPr>
+        <w:t>Local variables</w:t>
+      </w:r>
+      <w:r>
+        <w:rPr/>
+        <w:t>]</w:t>
         <w:tab/>
-        <w:t>A special method that is executed automatically whenever a new instance of the class is created.</w:t>
+        <w:t>A variable declared inside the body of the method to temporarily store values, such as references to objects or integers.</w:t>
       </w:r>
     </w:p>
     <w:p>
@@ -1077,9 +1100,7 @@
         </w:rPr>
       </w:pPr>
       <w:r>
-        <w:rPr>
-          <w:b/>
-        </w:rPr>
+        <w:rPr/>
       </w:r>
       <w:r>
         <w:br w:type="page"/>
@@ -1121,7 +1142,7 @@
       <w:r>
         <w:rPr/>
         <w:drawing>
-          <wp:anchor behindDoc="0" distT="0" distB="0" distL="0" distR="0" simplePos="0" locked="0" layoutInCell="1" allowOverlap="1" relativeHeight="5">
+          <wp:anchor behindDoc="0" distT="0" distB="0" distL="0" distR="0" simplePos="0" locked="0" layoutInCell="1" allowOverlap="1" relativeHeight="7">
             <wp:simplePos x="0" y="0"/>
             <wp:positionH relativeFrom="column">
               <wp:align>center</wp:align>
@@ -1132,7 +1153,7 @@
             <wp:extent cx="7200900" cy="4048125"/>
             <wp:effectExtent l="0" t="0" r="0" b="0"/>
             <wp:wrapSquare wrapText="largest"/>
-            <wp:docPr id="4" name="Image7" descr=""/>
+            <wp:docPr id="4" name="Image1" descr=""/>
             <wp:cNvGraphicFramePr>
               <a:graphicFrameLocks xmlns:a="http://schemas.openxmlformats.org/drawingml/2006/main" noChangeAspect="1"/>
             </wp:cNvGraphicFramePr>
@@ -1140,7 +1161,7 @@
               <a:graphicData uri="http://schemas.openxmlformats.org/drawingml/2006/picture">
                 <pic:pic xmlns:pic="http://schemas.openxmlformats.org/drawingml/2006/picture">
                   <pic:nvPicPr>
-                    <pic:cNvPr id="4" name="Image7" descr=""/>
+                    <pic:cNvPr id="4" name="Image1" descr=""/>
                     <pic:cNvPicPr>
                       <a:picLocks noChangeAspect="1" noChangeArrowheads="1"/>
                     </pic:cNvPicPr>
@@ -1199,47 +1220,57 @@
       </w:pPr>
       <w:r>
         <w:rPr/>
-        <w:t xml:space="preserve">Dengan menggunakan abstraksi, modifikasi class BeeWorld dengan membuat method </w:t>
+        <w:t xml:space="preserve">Modifikasi program anda, buat method </w:t>
       </w:r>
       <w:r>
         <w:rPr>
           <w:i/>
         </w:rPr>
-        <w:t>prepare()</w:t>
-      </w:r>
-      <w:r>
-        <w:rPr/>
-        <w:t xml:space="preserve"> untuk menambahkan 10 objek </w:t>
+        <w:t>smartMove()</w:t>
+      </w:r>
+      <w:r>
+        <w:rPr/>
+        <w:t xml:space="preserve"> dimana Spider akan bergerak mengikuti objek Bee. Tambahkan variabel bee dan method </w:t>
       </w:r>
       <w:r>
         <w:rPr>
           <w:i/>
         </w:rPr>
-        <w:t>Fly()</w:t>
-      </w:r>
-      <w:r>
-        <w:rPr/>
-        <w:t xml:space="preserve"> ke dunia secara acak (X dan Y nya) dengan menggunakan perulangan, 1 objek </w:t>
+        <w:t>getBee()</w:t>
+      </w:r>
+      <w:r>
+        <w:rPr/>
+        <w:t xml:space="preserve"> di class BeeWorld sehingga method </w:t>
       </w:r>
       <w:r>
         <w:rPr>
           <w:i/>
         </w:rPr>
-        <w:t>Bee()</w:t>
-      </w:r>
-      <w:r>
-        <w:rPr/>
-        <w:t xml:space="preserve"> pada lokasi 30,30, dan 3 objek </w:t>
+        <w:t>smartMove()</w:t>
+      </w:r>
+      <w:r>
+        <w:rPr/>
+        <w:t xml:space="preserve"> pada class Spider bisa diimplementasikan. Panggil </w:t>
       </w:r>
       <w:r>
         <w:rPr>
           <w:i/>
         </w:rPr>
-        <w:t>Spider()</w:t>
-      </w:r>
-      <w:r>
-        <w:rPr/>
-        <w:t xml:space="preserve"> secara acak dengan perulangan. Kemudian panggil method tersebut di konstruktor BeeWorld.</w:t>
+        <w:t>smartMove()</w:t>
+      </w:r>
+      <w:r>
+        <w:rPr/>
+        <w:t xml:space="preserve"> di method </w:t>
+      </w:r>
+      <w:r>
+        <w:rPr>
+          <w:i/>
+        </w:rPr>
+        <w:t xml:space="preserve">act() </w:t>
+      </w:r>
+      <w:r>
+        <w:rPr/>
+        <w:t>kelas Spider.</w:t>
       </w:r>
     </w:p>
     <w:p>
@@ -1250,7 +1281,7 @@
       <w:r>
         <w:rPr/>
         <w:drawing>
-          <wp:anchor behindDoc="0" distT="0" distB="0" distL="0" distR="0" simplePos="0" locked="0" layoutInCell="1" allowOverlap="1" relativeHeight="6">
+          <wp:anchor behindDoc="0" distT="0" distB="0" distL="0" distR="0" simplePos="0" locked="0" layoutInCell="1" allowOverlap="1" relativeHeight="8">
             <wp:simplePos x="0" y="0"/>
             <wp:positionH relativeFrom="column">
               <wp:align>center</wp:align>
@@ -1261,7 +1292,7 @@
             <wp:extent cx="7200900" cy="4048125"/>
             <wp:effectExtent l="0" t="0" r="0" b="0"/>
             <wp:wrapSquare wrapText="largest"/>
-            <wp:docPr id="5" name="Image8" descr=""/>
+            <wp:docPr id="5" name="Image2" descr=""/>
             <wp:cNvGraphicFramePr>
               <a:graphicFrameLocks xmlns:a="http://schemas.openxmlformats.org/drawingml/2006/main" noChangeAspect="1"/>
             </wp:cNvGraphicFramePr>
@@ -1269,7 +1300,7 @@
               <a:graphicData uri="http://schemas.openxmlformats.org/drawingml/2006/picture">
                 <pic:pic xmlns:pic="http://schemas.openxmlformats.org/drawingml/2006/picture">
                   <pic:nvPicPr>
-                    <pic:cNvPr id="5" name="Image8" descr=""/>
+                    <pic:cNvPr id="5" name="Image2" descr=""/>
                     <pic:cNvPicPr>
                       <a:picLocks noChangeAspect="1" noChangeArrowheads="1"/>
                     </pic:cNvPicPr>
@@ -1304,7 +1335,7 @@
           <w:ilvl w:val="0"/>
           <w:numId w:val="0"/>
         </w:numPr>
-        <w:spacing w:lineRule="auto" w:line="252"/>
+        <w:spacing w:lineRule="auto" w:line="259"/>
         <w:ind w:left="720" w:hanging="0"/>
         <w:jc w:val="both"/>
         <w:rPr/>
@@ -1323,13 +1354,22 @@
           <w:ilvl w:val="0"/>
           <w:numId w:val="1"/>
         </w:numPr>
-        <w:spacing w:lineRule="auto" w:line="252"/>
         <w:jc w:val="both"/>
         <w:rPr/>
       </w:pPr>
       <w:r>
         <w:rPr/>
-        <w:t>Buat class Movement sebagai sub class Actor. (tanpa image)</w:t>
+        <w:t xml:space="preserve">Atur ulang variabel speed pada class Spider menjadi 2. Dan set move pada method </w:t>
+      </w:r>
+      <w:r>
+        <w:rPr>
+          <w:i/>
+        </w:rPr>
+        <w:t>handleMovement()</w:t>
+      </w:r>
+      <w:r>
+        <w:rPr/>
+        <w:t xml:space="preserve"> di kelas Bee menjadi 4. Kurangi jumlah objek Spider dari 3 menjadi 1 saja.</w:t>
       </w:r>
     </w:p>
     <w:p>
@@ -1340,7 +1380,7 @@
       <w:r>
         <w:rPr/>
         <w:drawing>
-          <wp:anchor behindDoc="0" distT="0" distB="0" distL="0" distR="0" simplePos="0" locked="0" layoutInCell="1" allowOverlap="1" relativeHeight="7">
+          <wp:anchor behindDoc="0" distT="0" distB="0" distL="0" distR="0" simplePos="0" locked="0" layoutInCell="1" allowOverlap="1" relativeHeight="9">
             <wp:simplePos x="0" y="0"/>
             <wp:positionH relativeFrom="column">
               <wp:align>center</wp:align>
@@ -1348,10 +1388,10 @@
             <wp:positionV relativeFrom="paragraph">
               <wp:posOffset>635</wp:posOffset>
             </wp:positionV>
-            <wp:extent cx="7200900" cy="4048125"/>
+            <wp:extent cx="7200900" cy="4027170"/>
             <wp:effectExtent l="0" t="0" r="0" b="0"/>
             <wp:wrapSquare wrapText="largest"/>
-            <wp:docPr id="6" name="Image9" descr=""/>
+            <wp:docPr id="6" name="Image3" descr=""/>
             <wp:cNvGraphicFramePr>
               <a:graphicFrameLocks xmlns:a="http://schemas.openxmlformats.org/drawingml/2006/main" noChangeAspect="1"/>
             </wp:cNvGraphicFramePr>
@@ -1359,7 +1399,7 @@
               <a:graphicData uri="http://schemas.openxmlformats.org/drawingml/2006/picture">
                 <pic:pic xmlns:pic="http://schemas.openxmlformats.org/drawingml/2006/picture">
                   <pic:nvPicPr>
-                    <pic:cNvPr id="6" name="Image9" descr=""/>
+                    <pic:cNvPr id="6" name="Image3" descr=""/>
                     <pic:cNvPicPr>
                       <a:picLocks noChangeAspect="1" noChangeArrowheads="1"/>
                     </pic:cNvPicPr>
@@ -1373,7 +1413,7 @@
                   <pic:spPr bwMode="auto">
                     <a:xfrm>
                       <a:off x="0" y="0"/>
-                      <a:ext cx="7200900" cy="4048125"/>
+                      <a:ext cx="7200900" cy="4027170"/>
                     </a:xfrm>
                     <a:prstGeom prst="rect">
                       <a:avLst/>
@@ -1389,28 +1429,20 @@
     <w:p>
       <w:pPr>
         <w:pStyle w:val="ListParagraph"/>
+        <w:widowControl/>
         <w:numPr>
           <w:ilvl w:val="0"/>
-          <w:numId w:val="1"/>
+          <w:numId w:val="0"/>
         </w:numPr>
-        <w:spacing w:lineRule="auto" w:line="252"/>
+        <w:spacing w:lineRule="auto" w:line="259"/>
+        <w:ind w:left="720" w:hanging="0"/>
         <w:jc w:val="both"/>
         <w:rPr/>
       </w:pPr>
       <w:r>
         <w:rPr/>
-        <w:t xml:space="preserve">Modifikasi kelas Spider dan Fly, yang awalnya menginduk (extends) ke kelas Aktor, anda pindahkan menginduk pada kelas Movement. </w:t>
-      </w:r>
-    </w:p>
-    <w:p>
-      <w:pPr>
-        <w:pStyle w:val="ListParagraph"/>
-        <w:rPr/>
-      </w:pPr>
-      <w:r>
-        <w:rPr/>
         <w:drawing>
-          <wp:anchor behindDoc="0" distT="0" distB="0" distL="0" distR="0" simplePos="0" locked="0" layoutInCell="1" allowOverlap="1" relativeHeight="8">
+          <wp:anchor behindDoc="0" distT="0" distB="0" distL="0" distR="0" simplePos="0" locked="0" layoutInCell="1" allowOverlap="1" relativeHeight="10">
             <wp:simplePos x="0" y="0"/>
             <wp:positionH relativeFrom="column">
               <wp:align>center</wp:align>
@@ -1418,10 +1450,10 @@
             <wp:positionV relativeFrom="paragraph">
               <wp:posOffset>635</wp:posOffset>
             </wp:positionV>
-            <wp:extent cx="6953250" cy="285750"/>
+            <wp:extent cx="7200900" cy="4032250"/>
             <wp:effectExtent l="0" t="0" r="0" b="0"/>
             <wp:wrapSquare wrapText="largest"/>
-            <wp:docPr id="7" name="Image10" descr=""/>
+            <wp:docPr id="7" name="Image4" descr=""/>
             <wp:cNvGraphicFramePr>
               <a:graphicFrameLocks xmlns:a="http://schemas.openxmlformats.org/drawingml/2006/main" noChangeAspect="1"/>
             </wp:cNvGraphicFramePr>
@@ -1429,7 +1461,7 @@
               <a:graphicData uri="http://schemas.openxmlformats.org/drawingml/2006/picture">
                 <pic:pic xmlns:pic="http://schemas.openxmlformats.org/drawingml/2006/picture">
                   <pic:nvPicPr>
-                    <pic:cNvPr id="7" name="Image10" descr=""/>
+                    <pic:cNvPr id="7" name="Image4" descr=""/>
                     <pic:cNvPicPr>
                       <a:picLocks noChangeAspect="1" noChangeArrowheads="1"/>
                     </pic:cNvPicPr>
@@ -1443,7 +1475,7 @@
                   <pic:spPr bwMode="auto">
                     <a:xfrm>
                       <a:off x="0" y="0"/>
-                      <a:ext cx="6953250" cy="285750"/>
+                      <a:ext cx="7200900" cy="4032250"/>
                     </a:xfrm>
                     <a:prstGeom prst="rect">
                       <a:avLst/>
@@ -1454,19 +1486,78 @@
             </a:graphic>
           </wp:anchor>
         </w:drawing>
+      </w:r>
+      <w:r>
+        <w:br w:type="page"/>
+      </w:r>
+    </w:p>
+    <w:p>
+      <w:pPr>
+        <w:pStyle w:val="ListParagraph"/>
+        <w:numPr>
+          <w:ilvl w:val="0"/>
+          <w:numId w:val="1"/>
+        </w:numPr>
+        <w:jc w:val="both"/>
+        <w:rPr/>
+      </w:pPr>
+      <w:r>
+        <w:rPr/>
+        <w:t xml:space="preserve">Modifikasi program anda, tambahkan method </w:t>
+      </w:r>
+      <w:r>
+        <w:rPr>
+          <w:i/>
+        </w:rPr>
+        <w:t>animateBee()</w:t>
+      </w:r>
+      <w:r>
+        <w:rPr/>
+        <w:t xml:space="preserve"> di kelas Bee untuk membuat gerakan objek Bee lebih natural. Terdapat 2 image bee (bee0.png, bee1.png) yang akan digunakan dalam </w:t>
+      </w:r>
+      <w:r>
+        <w:rPr>
+          <w:i/>
+        </w:rPr>
+        <w:t xml:space="preserve">animateBee(), </w:t>
+      </w:r>
+      <w:r>
+        <w:rPr/>
+        <w:t>dimana Bee akan bergerak dengan bergantian image seakan akan tampak terbang.</w:t>
+      </w:r>
+      <w:r>
+        <w:rPr>
+          <w:i/>
+        </w:rPr>
+        <w:t xml:space="preserve"> </w:t>
+      </w:r>
+      <w:r>
+        <w:rPr/>
+        <w:t>Gunakan array untuk menyimpan 2 image tersebut. Jangan lupa copy kan image kedalam folder images di scenario anda.</w:t>
+      </w:r>
+    </w:p>
+    <w:p>
+      <w:pPr>
+        <w:pStyle w:val="ListParagraph"/>
+        <w:rPr/>
+      </w:pPr>
+      <w:r>
+        <w:rPr/>
+      </w:r>
+    </w:p>
+    <w:p>
+      <w:pPr>
+        <w:pStyle w:val="ListParagraph"/>
+        <w:jc w:val="both"/>
+        <w:rPr/>
+      </w:pPr>
+      <w:r>
+        <w:rPr/>
         <w:drawing>
-          <wp:anchor behindDoc="0" distT="0" distB="0" distL="0" distR="0" simplePos="0" locked="0" layoutInCell="1" allowOverlap="1" relativeHeight="9">
-            <wp:simplePos x="0" y="0"/>
-            <wp:positionH relativeFrom="column">
-              <wp:posOffset>-607060</wp:posOffset>
-            </wp:positionH>
-            <wp:positionV relativeFrom="paragraph">
-              <wp:posOffset>342265</wp:posOffset>
-            </wp:positionV>
-            <wp:extent cx="7157720" cy="295275"/>
+          <wp:inline distT="0" distB="0" distL="0" distR="0">
+            <wp:extent cx="1238250" cy="1295400"/>
             <wp:effectExtent l="0" t="0" r="0" b="0"/>
-            <wp:wrapSquare wrapText="largest"/>
-            <wp:docPr id="8" name="Image11" descr=""/>
+            <wp:docPr id="8" name="Picture 2" descr=""/>
             <wp:cNvGraphicFramePr>
               <a:graphicFrameLocks xmlns:a="http://schemas.openxmlformats.org/drawingml/2006/main" noChangeAspect="1"/>
             </wp:cNvGraphicFramePr>
@@ -1474,7 +1565,7 @@
               <a:graphicData uri="http://schemas.openxmlformats.org/drawingml/2006/picture">
                 <pic:pic xmlns:pic="http://schemas.openxmlformats.org/drawingml/2006/picture">
                   <pic:nvPicPr>
-                    <pic:cNvPr id="8" name="Image11" descr=""/>
+                    <pic:cNvPr id="8" name="Picture 2" descr=""/>
                     <pic:cNvPicPr>
                       <a:picLocks noChangeAspect="1" noChangeArrowheads="1"/>
                     </pic:cNvPicPr>
@@ -1488,7 +1579,7 @@
                   <pic:spPr bwMode="auto">
                     <a:xfrm>
                       <a:off x="0" y="0"/>
-                      <a:ext cx="7157720" cy="295275"/>
+                      <a:ext cx="1238250" cy="1295400"/>
                     </a:xfrm>
                     <a:prstGeom prst="rect">
                       <a:avLst/>
@@ -1497,21 +1588,16 @@
                 </pic:pic>
               </a:graphicData>
             </a:graphic>
-          </wp:anchor>
+          </wp:inline>
         </w:drawing>
+      </w:r>
+      <w:r>
+        <w:rPr/>
         <w:drawing>
-          <wp:anchor behindDoc="0" distT="0" distB="0" distL="0" distR="0" simplePos="0" locked="0" layoutInCell="1" allowOverlap="1" relativeHeight="10">
-            <wp:simplePos x="0" y="0"/>
-            <wp:positionH relativeFrom="column">
-              <wp:posOffset>-628650</wp:posOffset>
-            </wp:positionH>
-            <wp:positionV relativeFrom="paragraph">
-              <wp:posOffset>695325</wp:posOffset>
-            </wp:positionV>
-            <wp:extent cx="7200900" cy="276860"/>
+          <wp:inline distT="0" distB="0" distL="0" distR="0">
+            <wp:extent cx="1353185" cy="1295400"/>
             <wp:effectExtent l="0" t="0" r="0" b="0"/>
-            <wp:wrapSquare wrapText="largest"/>
-            <wp:docPr id="9" name="Image12" descr=""/>
+            <wp:docPr id="9" name="Picture 3" descr=""/>
             <wp:cNvGraphicFramePr>
               <a:graphicFrameLocks xmlns:a="http://schemas.openxmlformats.org/drawingml/2006/main" noChangeAspect="1"/>
             </wp:cNvGraphicFramePr>
@@ -1519,7 +1605,7 @@
               <a:graphicData uri="http://schemas.openxmlformats.org/drawingml/2006/picture">
                 <pic:pic xmlns:pic="http://schemas.openxmlformats.org/drawingml/2006/picture">
                   <pic:nvPicPr>
-                    <pic:cNvPr id="9" name="Image12" descr=""/>
+                    <pic:cNvPr id="9" name="Picture 3" descr=""/>
                     <pic:cNvPicPr>
                       <a:picLocks noChangeAspect="1" noChangeArrowheads="1"/>
                     </pic:cNvPicPr>
@@ -1533,7 +1619,7 @@
                   <pic:spPr bwMode="auto">
                     <a:xfrm>
                       <a:off x="0" y="0"/>
-                      <a:ext cx="7200900" cy="276860"/>
+                      <a:ext cx="1353185" cy="1295400"/>
                     </a:xfrm>
                     <a:prstGeom prst="rect">
                       <a:avLst/>
@@ -1542,8 +1628,34 @@
                 </pic:pic>
               </a:graphicData>
             </a:graphic>
-          </wp:anchor>
+          </wp:inline>
         </w:drawing>
+      </w:r>
+    </w:p>
+    <w:p>
+      <w:pPr>
+        <w:pStyle w:val="ListParagraph"/>
+        <w:jc w:val="both"/>
+        <w:rPr/>
+      </w:pPr>
+      <w:r>
+        <w:rPr/>
+        <w:t xml:space="preserve">             </w:t>
+      </w:r>
+      <w:r>
+        <w:rPr/>
+        <w:t>bee0.png</w:t>
+        <w:tab/>
+        <w:t xml:space="preserve">        bee1.png</w:t>
+      </w:r>
+    </w:p>
+    <w:p>
+      <w:pPr>
+        <w:pStyle w:val="ListParagraph"/>
+        <w:rPr/>
+      </w:pPr>
+      <w:r>
+        <w:rPr/>
       </w:r>
     </w:p>
     <w:p>
@@ -1554,46 +1666,13 @@
           <w:ilvl w:val="0"/>
           <w:numId w:val="0"/>
         </w:numPr>
-        <w:spacing w:lineRule="auto" w:line="252"/>
+        <w:spacing w:lineRule="auto" w:line="259"/>
         <w:ind w:left="720" w:hanging="0"/>
         <w:jc w:val="both"/>
         <w:rPr/>
       </w:pPr>
       <w:r>
         <w:rPr/>
-      </w:r>
-      <w:r>
-        <w:br w:type="page"/>
-      </w:r>
-    </w:p>
-    <w:p>
-      <w:pPr>
-        <w:pStyle w:val="ListParagraph"/>
-        <w:numPr>
-          <w:ilvl w:val="0"/>
-          <w:numId w:val="1"/>
-        </w:numPr>
-        <w:spacing w:lineRule="auto" w:line="252"/>
-        <w:jc w:val="both"/>
-        <w:rPr/>
-      </w:pPr>
-      <w:r>
-        <w:rPr/>
-        <w:t xml:space="preserve">Buatlah method gerak() di kelas Movement yang akan mengganti gerak Spider dan Fly, dimana pergerakan dari objek Spider dan Fly adalah bergerak maju dengan kecepatan masing-masing (speed) dan berbelok ke kanan dan ke kiri sebesar 10 secara random dengan probabilitas 50:50. </w:t>
-      </w:r>
-    </w:p>
-    <w:p>
-      <w:pPr>
-        <w:pStyle w:val="ListParagraph"/>
-        <w:rPr>
-          <w:b/>
-          <w:b/>
-        </w:rPr>
-      </w:pPr>
-      <w:r>
-        <w:rPr>
-          <w:b/>
-        </w:rPr>
         <w:drawing>
           <wp:anchor behindDoc="0" distT="0" distB="0" distL="0" distR="0" simplePos="0" locked="0" layoutInCell="1" allowOverlap="1" relativeHeight="11">
             <wp:simplePos x="0" y="0"/>
@@ -1606,7 +1685,7 @@
             <wp:extent cx="7200900" cy="4048125"/>
             <wp:effectExtent l="0" t="0" r="0" b="0"/>
             <wp:wrapSquare wrapText="largest"/>
-            <wp:docPr id="10" name="Image13" descr=""/>
+            <wp:docPr id="10" name="Image5" descr=""/>
             <wp:cNvGraphicFramePr>
               <a:graphicFrameLocks xmlns:a="http://schemas.openxmlformats.org/drawingml/2006/main" noChangeAspect="1"/>
             </wp:cNvGraphicFramePr>
@@ -1614,7 +1693,7 @@
               <a:graphicData uri="http://schemas.openxmlformats.org/drawingml/2006/picture">
                 <pic:pic xmlns:pic="http://schemas.openxmlformats.org/drawingml/2006/picture">
                   <pic:nvPicPr>
-                    <pic:cNvPr id="10" name="Image13" descr=""/>
+                    <pic:cNvPr id="10" name="Image5" descr=""/>
                     <pic:cNvPicPr>
                       <a:picLocks noChangeAspect="1" noChangeArrowheads="1"/>
                     </pic:cNvPicPr>
@@ -1640,28 +1719,6 @@
           </wp:anchor>
         </w:drawing>
       </w:r>
-    </w:p>
-    <w:p>
-      <w:pPr>
-        <w:pStyle w:val="ListParagraph"/>
-        <w:widowControl/>
-        <w:numPr>
-          <w:ilvl w:val="0"/>
-          <w:numId w:val="0"/>
-        </w:numPr>
-        <w:spacing w:lineRule="auto" w:line="252"/>
-        <w:ind w:left="720" w:hanging="0"/>
-        <w:jc w:val="both"/>
-        <w:rPr>
-          <w:b/>
-          <w:b/>
-        </w:rPr>
-      </w:pPr>
-      <w:r>
-        <w:rPr>
-          <w:b/>
-        </w:rPr>
-      </w:r>
       <w:r>
         <w:br w:type="page"/>
       </w:r>
@@ -1673,25 +1730,12 @@
           <w:ilvl w:val="0"/>
           <w:numId w:val="1"/>
         </w:numPr>
-        <w:spacing w:lineRule="auto" w:line="252"/>
         <w:jc w:val="both"/>
         <w:rPr/>
       </w:pPr>
       <w:r>
-        <w:rPr>
-          <w:b/>
-        </w:rPr>
-        <w:t>Panggil / invoke</w:t>
-      </w:r>
-      <w:r>
-        <w:rPr/>
-        <w:t xml:space="preserve"> method gerak() di method act Spider maupun Fly. (Speed untuk Spider adalah 3 dan untuk Fly sebesar 2) – </w:t>
-      </w:r>
-      <w:r>
-        <w:rPr>
-          <w:b/>
-        </w:rPr>
-        <w:t>Gunakan variabel</w:t>
+        <w:rPr/>
+        <w:t>Tambahkan source code untuk mengakhiri permainan/scenario jika nilai score mencapai 50 dan munculkan kalimat “ SELAMAT ANDA MENANG” di bagian tengah world.</w:t>
       </w:r>
     </w:p>
     <w:p>
@@ -1713,7 +1757,7 @@
             <wp:extent cx="7200900" cy="4048125"/>
             <wp:effectExtent l="0" t="0" r="0" b="0"/>
             <wp:wrapSquare wrapText="largest"/>
-            <wp:docPr id="11" name="Image14" descr=""/>
+            <wp:docPr id="11" name="Image6" descr=""/>
             <wp:cNvGraphicFramePr>
               <a:graphicFrameLocks xmlns:a="http://schemas.openxmlformats.org/drawingml/2006/main" noChangeAspect="1"/>
             </wp:cNvGraphicFramePr>
@@ -1721,7 +1765,7 @@
               <a:graphicData uri="http://schemas.openxmlformats.org/drawingml/2006/picture">
                 <pic:pic xmlns:pic="http://schemas.openxmlformats.org/drawingml/2006/picture">
                   <pic:nvPicPr>
-                    <pic:cNvPr id="11" name="Image14" descr=""/>
+                    <pic:cNvPr id="11" name="Image6" descr=""/>
                     <pic:cNvPicPr>
                       <a:picLocks noChangeAspect="1" noChangeArrowheads="1"/>
                     </pic:cNvPicPr>
@@ -1751,13 +1795,6 @@
     <w:p>
       <w:pPr>
         <w:pStyle w:val="ListParagraph"/>
-        <w:widowControl/>
-        <w:numPr>
-          <w:ilvl w:val="0"/>
-          <w:numId w:val="0"/>
-        </w:numPr>
-        <w:spacing w:lineRule="auto" w:line="259"/>
-        <w:ind w:left="720" w:hanging="0"/>
         <w:jc w:val="both"/>
         <w:rPr/>
       </w:pPr>
@@ -1766,6 +1803,17 @@
       </w:r>
       <w:r>
         <w:br w:type="page"/>
+      </w:r>
+    </w:p>
+    <w:p>
+      <w:pPr>
+        <w:pStyle w:val="ListParagraph"/>
+        <w:jc w:val="both"/>
+        <w:rPr/>
+      </w:pPr>
+      <w:r>
+        <w:rPr/>
+        <w:t>Tantangan:</w:t>
       </w:r>
     </w:p>
     <w:p>
@@ -1780,42 +1828,13 @@
       </w:pPr>
       <w:r>
         <w:rPr/>
-        <w:t xml:space="preserve">Modifikasi program anda, </w:t>
-      </w:r>
-      <w:r>
-        <w:rPr>
-          <w:b/>
-        </w:rPr>
-        <w:t>Tarik/pindahkan</w:t>
-      </w:r>
-      <w:r>
-        <w:rPr/>
-        <w:t xml:space="preserve"> method </w:t>
-      </w:r>
-      <w:r>
-        <w:rPr>
-          <w:i/>
-        </w:rPr>
-        <w:t>handleTepi()</w:t>
-      </w:r>
-      <w:r>
-        <w:rPr/>
-        <w:t xml:space="preserve"> pada class Spider ke class Movement. Kemudian panggil method handleTepi() di method </w:t>
-      </w:r>
-      <w:r>
-        <w:rPr>
-          <w:i/>
-        </w:rPr>
-        <w:t>act()</w:t>
-      </w:r>
-      <w:r>
-        <w:rPr/>
-        <w:t xml:space="preserve"> pada kelas Fly dan kelas Spider.</w:t>
-      </w:r>
-    </w:p>
-    <w:p>
-      <w:pPr>
-        <w:pStyle w:val="ListParagraph"/>
+        <w:t>Tambahkan fitur timer untuk game/scenario. Jika timer habis maka permainan berakhir.</w:t>
+      </w:r>
+    </w:p>
+    <w:p>
+      <w:pPr>
+        <w:pStyle w:val="Normal"/>
+        <w:jc w:val="both"/>
         <w:rPr/>
       </w:pPr>
       <w:r>
@@ -1829,10 +1848,10 @@
             <wp:positionV relativeFrom="paragraph">
               <wp:posOffset>635</wp:posOffset>
             </wp:positionV>
-            <wp:extent cx="7200900" cy="4048125"/>
+            <wp:extent cx="7315200" cy="4112260"/>
             <wp:effectExtent l="0" t="0" r="0" b="0"/>
             <wp:wrapSquare wrapText="largest"/>
-            <wp:docPr id="12" name="Image15" descr=""/>
+            <wp:docPr id="12" name="Image7" descr=""/>
             <wp:cNvGraphicFramePr>
               <a:graphicFrameLocks xmlns:a="http://schemas.openxmlformats.org/drawingml/2006/main" noChangeAspect="1"/>
             </wp:cNvGraphicFramePr>
@@ -1840,7 +1859,7 @@
               <a:graphicData uri="http://schemas.openxmlformats.org/drawingml/2006/picture">
                 <pic:pic xmlns:pic="http://schemas.openxmlformats.org/drawingml/2006/picture">
                   <pic:nvPicPr>
-                    <pic:cNvPr id="12" name="Image15" descr=""/>
+                    <pic:cNvPr id="12" name="Image7" descr=""/>
                     <pic:cNvPicPr>
                       <a:picLocks noChangeAspect="1" noChangeArrowheads="1"/>
                     </pic:cNvPicPr>
@@ -1854,7 +1873,7 @@
                   <pic:spPr bwMode="auto">
                     <a:xfrm>
                       <a:off x="0" y="0"/>
-                      <a:ext cx="7200900" cy="4048125"/>
+                      <a:ext cx="7315200" cy="4112260"/>
                     </a:xfrm>
                     <a:prstGeom prst="rect">
                       <a:avLst/>
@@ -1865,36 +1884,19 @@
             </a:graphic>
           </wp:anchor>
         </w:drawing>
-      </w:r>
-    </w:p>
-    <w:p>
-      <w:pPr>
-        <w:pStyle w:val="ListParagraph"/>
-        <w:widowControl/>
-        <w:numPr>
-          <w:ilvl w:val="0"/>
-          <w:numId w:val="0"/>
-        </w:numPr>
-        <w:spacing w:lineRule="auto" w:line="259"/>
-        <w:ind w:left="720" w:hanging="0"/>
-        <w:jc w:val="both"/>
-        <w:rPr/>
-      </w:pPr>
-      <w:r>
-        <w:rPr/>
         <w:drawing>
           <wp:anchor behindDoc="0" distT="0" distB="0" distL="0" distR="0" simplePos="0" locked="0" layoutInCell="1" allowOverlap="1" relativeHeight="14">
             <wp:simplePos x="0" y="0"/>
             <wp:positionH relativeFrom="column">
-              <wp:posOffset>-628650</wp:posOffset>
+              <wp:posOffset>-714375</wp:posOffset>
             </wp:positionH>
             <wp:positionV relativeFrom="paragraph">
-              <wp:posOffset>-80010</wp:posOffset>
+              <wp:posOffset>4210050</wp:posOffset>
             </wp:positionV>
-            <wp:extent cx="7200900" cy="4048125"/>
+            <wp:extent cx="7315200" cy="4112260"/>
             <wp:effectExtent l="0" t="0" r="0" b="0"/>
             <wp:wrapSquare wrapText="largest"/>
-            <wp:docPr id="13" name="Image16" descr=""/>
+            <wp:docPr id="13" name="Image8" descr=""/>
             <wp:cNvGraphicFramePr>
               <a:graphicFrameLocks xmlns:a="http://schemas.openxmlformats.org/drawingml/2006/main" noChangeAspect="1"/>
             </wp:cNvGraphicFramePr>
@@ -1902,7 +1904,7 @@
               <a:graphicData uri="http://schemas.openxmlformats.org/drawingml/2006/picture">
                 <pic:pic xmlns:pic="http://schemas.openxmlformats.org/drawingml/2006/picture">
                   <pic:nvPicPr>
-                    <pic:cNvPr id="13" name="Image16" descr=""/>
+                    <pic:cNvPr id="13" name="Image8" descr=""/>
                     <pic:cNvPicPr>
                       <a:picLocks noChangeAspect="1" noChangeArrowheads="1"/>
                     </pic:cNvPicPr>
@@ -1916,7 +1918,7 @@
                   <pic:spPr bwMode="auto">
                     <a:xfrm>
                       <a:off x="0" y="0"/>
-                      <a:ext cx="7200900" cy="4048125"/>
+                      <a:ext cx="7315200" cy="4112260"/>
                     </a:xfrm>
                     <a:prstGeom prst="rect">
                       <a:avLst/>
@@ -1928,22 +1930,38 @@
           </wp:anchor>
         </w:drawing>
       </w:r>
-      <w:r>
-        <w:br w:type="page"/>
-      </w:r>
-    </w:p>
-    <w:p>
-      <w:pPr>
-        <w:pStyle w:val="ListParagraph"/>
-        <w:widowControl/>
-        <w:numPr>
-          <w:ilvl w:val="0"/>
-          <w:numId w:val="0"/>
-        </w:numPr>
-        <w:spacing w:lineRule="auto" w:line="259"/>
-        <w:ind w:left="720" w:hanging="0"/>
+    </w:p>
+    <w:p>
+      <w:pPr>
+        <w:pStyle w:val="Normal"/>
+        <w:spacing w:before="0" w:after="160"/>
         <w:jc w:val="both"/>
-        <w:rPr/>
+        <w:rPr>
+          <w:b/>
+          <w:b/>
+          <w:i/>
+          <w:i/>
+          <w:sz w:val="26"/>
+          <w:szCs w:val="26"/>
+        </w:rPr>
+      </w:pPr>
+      <w:r>
+        <w:rPr/>
+      </w:r>
+    </w:p>
+    <w:p>
+      <w:pPr>
+        <w:pStyle w:val="Normal"/>
+        <w:spacing w:before="0" w:after="160"/>
+        <w:jc w:val="both"/>
+        <w:rPr>
+          <w:b/>
+          <w:b/>
+          <w:i/>
+          <w:i/>
+          <w:sz w:val="26"/>
+          <w:szCs w:val="26"/>
+        </w:rPr>
       </w:pPr>
       <w:r>
         <w:rPr/>
@@ -1956,10 +1974,10 @@
             <wp:positionV relativeFrom="paragraph">
               <wp:posOffset>635</wp:posOffset>
             </wp:positionV>
-            <wp:extent cx="7200900" cy="4048125"/>
+            <wp:extent cx="7315200" cy="4112260"/>
             <wp:effectExtent l="0" t="0" r="0" b="0"/>
             <wp:wrapSquare wrapText="largest"/>
-            <wp:docPr id="14" name="Image17" descr=""/>
+            <wp:docPr id="14" name="Image9" descr=""/>
             <wp:cNvGraphicFramePr>
               <a:graphicFrameLocks xmlns:a="http://schemas.openxmlformats.org/drawingml/2006/main" noChangeAspect="1"/>
             </wp:cNvGraphicFramePr>
@@ -1967,7 +1985,7 @@
               <a:graphicData uri="http://schemas.openxmlformats.org/drawingml/2006/picture">
                 <pic:pic xmlns:pic="http://schemas.openxmlformats.org/drawingml/2006/picture">
                   <pic:nvPicPr>
-                    <pic:cNvPr id="14" name="Image17" descr=""/>
+                    <pic:cNvPr id="14" name="Image9" descr=""/>
                     <pic:cNvPicPr>
                       <a:picLocks noChangeAspect="1" noChangeArrowheads="1"/>
                     </pic:cNvPicPr>
@@ -1981,7 +1999,7 @@
                   <pic:spPr bwMode="auto">
                     <a:xfrm>
                       <a:off x="0" y="0"/>
-                      <a:ext cx="7200900" cy="4048125"/>
+                      <a:ext cx="7315200" cy="4112260"/>
                     </a:xfrm>
                     <a:prstGeom prst="rect">
                       <a:avLst/>
@@ -1992,292 +2010,6 @@
             </a:graphic>
           </wp:anchor>
         </w:drawing>
-      </w:r>
-      <w:r>
-        <w:br w:type="page"/>
-      </w:r>
-    </w:p>
-    <w:p>
-      <w:pPr>
-        <w:pStyle w:val="ListParagraph"/>
-        <w:numPr>
-          <w:ilvl w:val="0"/>
-          <w:numId w:val="1"/>
-        </w:numPr>
-        <w:jc w:val="both"/>
-        <w:rPr/>
-      </w:pPr>
-      <w:r>
-        <w:rPr/>
-        <w:t xml:space="preserve">Tambahkan variabel score pada kelas BeeWorld. Beri nilai awal score dengan Nol. Kemudian buatlah method </w:t>
-      </w:r>
-      <w:r>
-        <w:rPr>
-          <w:i/>
-        </w:rPr>
-        <w:t>updateScore()</w:t>
-      </w:r>
-      <w:r>
-        <w:rPr/>
-        <w:t xml:space="preserve"> di kelas BeeWorld yang berfungsi untuk menambahkan score ketika Bee memakan objek Fly serta menampilkan nilai Score pada layar.</w:t>
-      </w:r>
-    </w:p>
-    <w:p>
-      <w:pPr>
-        <w:pStyle w:val="ListParagraph"/>
-        <w:rPr/>
-      </w:pPr>
-      <w:r>
-        <w:rPr/>
-        <w:drawing>
-          <wp:anchor behindDoc="0" distT="0" distB="0" distL="0" distR="0" simplePos="0" locked="0" layoutInCell="1" allowOverlap="1" relativeHeight="16">
-            <wp:simplePos x="0" y="0"/>
-            <wp:positionH relativeFrom="column">
-              <wp:align>center</wp:align>
-            </wp:positionH>
-            <wp:positionV relativeFrom="paragraph">
-              <wp:posOffset>635</wp:posOffset>
-            </wp:positionV>
-            <wp:extent cx="7200900" cy="4048125"/>
-            <wp:effectExtent l="0" t="0" r="0" b="0"/>
-            <wp:wrapSquare wrapText="largest"/>
-            <wp:docPr id="15" name="Image18" descr=""/>
-            <wp:cNvGraphicFramePr>
-              <a:graphicFrameLocks xmlns:a="http://schemas.openxmlformats.org/drawingml/2006/main" noChangeAspect="1"/>
-            </wp:cNvGraphicFramePr>
-            <a:graphic xmlns:a="http://schemas.openxmlformats.org/drawingml/2006/main">
-              <a:graphicData uri="http://schemas.openxmlformats.org/drawingml/2006/picture">
-                <pic:pic xmlns:pic="http://schemas.openxmlformats.org/drawingml/2006/picture">
-                  <pic:nvPicPr>
-                    <pic:cNvPr id="15" name="Image18" descr=""/>
-                    <pic:cNvPicPr>
-                      <a:picLocks noChangeAspect="1" noChangeArrowheads="1"/>
-                    </pic:cNvPicPr>
-                  </pic:nvPicPr>
-                  <pic:blipFill>
-                    <a:blip r:embed="rId15"/>
-                    <a:stretch>
-                      <a:fillRect/>
-                    </a:stretch>
-                  </pic:blipFill>
-                  <pic:spPr bwMode="auto">
-                    <a:xfrm>
-                      <a:off x="0" y="0"/>
-                      <a:ext cx="7200900" cy="4048125"/>
-                    </a:xfrm>
-                    <a:prstGeom prst="rect">
-                      <a:avLst/>
-                    </a:prstGeom>
-                  </pic:spPr>
-                </pic:pic>
-              </a:graphicData>
-            </a:graphic>
-          </wp:anchor>
-        </w:drawing>
-      </w:r>
-    </w:p>
-    <w:p>
-      <w:pPr>
-        <w:pStyle w:val="ListParagraph"/>
-        <w:widowControl/>
-        <w:numPr>
-          <w:ilvl w:val="0"/>
-          <w:numId w:val="0"/>
-        </w:numPr>
-        <w:spacing w:lineRule="auto" w:line="259"/>
-        <w:ind w:left="720" w:hanging="0"/>
-        <w:jc w:val="both"/>
-        <w:rPr/>
-      </w:pPr>
-      <w:r>
-        <w:rPr/>
-      </w:r>
-      <w:r>
-        <w:br w:type="page"/>
-      </w:r>
-    </w:p>
-    <w:p>
-      <w:pPr>
-        <w:pStyle w:val="ListParagraph"/>
-        <w:numPr>
-          <w:ilvl w:val="0"/>
-          <w:numId w:val="1"/>
-        </w:numPr>
-        <w:jc w:val="both"/>
-        <w:rPr/>
-      </w:pPr>
-      <w:r>
-        <w:rPr/>
-        <w:t xml:space="preserve">Panggil method </w:t>
-      </w:r>
-      <w:r>
-        <w:rPr>
-          <w:i/>
-        </w:rPr>
-        <w:t>updateScore()</w:t>
-      </w:r>
-      <w:r>
-        <w:rPr/>
-        <w:t xml:space="preserve"> di kelas Bee pada lokasi yang sesuai untuk menambahkan score ketika Bee memakan Fly. (Gunakan Teknik casting)</w:t>
-      </w:r>
-    </w:p>
-    <w:p>
-      <w:pPr>
-        <w:pStyle w:val="ListParagraph"/>
-        <w:rPr/>
-      </w:pPr>
-      <w:r>
-        <w:rPr/>
-        <w:drawing>
-          <wp:anchor behindDoc="0" distT="0" distB="0" distL="0" distR="0" simplePos="0" locked="0" layoutInCell="1" allowOverlap="1" relativeHeight="17">
-            <wp:simplePos x="0" y="0"/>
-            <wp:positionH relativeFrom="column">
-              <wp:align>center</wp:align>
-            </wp:positionH>
-            <wp:positionV relativeFrom="paragraph">
-              <wp:posOffset>635</wp:posOffset>
-            </wp:positionV>
-            <wp:extent cx="7200900" cy="4048125"/>
-            <wp:effectExtent l="0" t="0" r="0" b="0"/>
-            <wp:wrapSquare wrapText="largest"/>
-            <wp:docPr id="16" name="Image19" descr=""/>
-            <wp:cNvGraphicFramePr>
-              <a:graphicFrameLocks xmlns:a="http://schemas.openxmlformats.org/drawingml/2006/main" noChangeAspect="1"/>
-            </wp:cNvGraphicFramePr>
-            <a:graphic xmlns:a="http://schemas.openxmlformats.org/drawingml/2006/main">
-              <a:graphicData uri="http://schemas.openxmlformats.org/drawingml/2006/picture">
-                <pic:pic xmlns:pic="http://schemas.openxmlformats.org/drawingml/2006/picture">
-                  <pic:nvPicPr>
-                    <pic:cNvPr id="16" name="Image19" descr=""/>
-                    <pic:cNvPicPr>
-                      <a:picLocks noChangeAspect="1" noChangeArrowheads="1"/>
-                    </pic:cNvPicPr>
-                  </pic:nvPicPr>
-                  <pic:blipFill>
-                    <a:blip r:embed="rId16"/>
-                    <a:stretch>
-                      <a:fillRect/>
-                    </a:stretch>
-                  </pic:blipFill>
-                  <pic:spPr bwMode="auto">
-                    <a:xfrm>
-                      <a:off x="0" y="0"/>
-                      <a:ext cx="7200900" cy="4048125"/>
-                    </a:xfrm>
-                    <a:prstGeom prst="rect">
-                      <a:avLst/>
-                    </a:prstGeom>
-                  </pic:spPr>
-                </pic:pic>
-              </a:graphicData>
-            </a:graphic>
-          </wp:anchor>
-        </w:drawing>
-      </w:r>
-    </w:p>
-    <w:p>
-      <w:pPr>
-        <w:pStyle w:val="ListParagraph"/>
-        <w:jc w:val="both"/>
-        <w:rPr/>
-      </w:pPr>
-      <w:r>
-        <w:rPr/>
-      </w:r>
-      <w:r>
-        <w:br w:type="page"/>
-      </w:r>
-    </w:p>
-    <w:p>
-      <w:pPr>
-        <w:pStyle w:val="ListParagraph"/>
-        <w:jc w:val="both"/>
-        <w:rPr/>
-      </w:pPr>
-      <w:r>
-        <w:rPr/>
-        <w:t>Tantangan:</w:t>
-      </w:r>
-    </w:p>
-    <w:p>
-      <w:pPr>
-        <w:pStyle w:val="ListParagraph"/>
-        <w:numPr>
-          <w:ilvl w:val="0"/>
-          <w:numId w:val="1"/>
-        </w:numPr>
-        <w:jc w:val="both"/>
-        <w:rPr/>
-      </w:pPr>
-      <w:r>
-        <w:drawing>
-          <wp:anchor behindDoc="0" distT="0" distB="0" distL="0" distR="0" simplePos="0" locked="0" layoutInCell="1" allowOverlap="1" relativeHeight="18">
-            <wp:simplePos x="0" y="0"/>
-            <wp:positionH relativeFrom="column">
-              <wp:posOffset>-657225</wp:posOffset>
-            </wp:positionH>
-            <wp:positionV relativeFrom="paragraph">
-              <wp:posOffset>571500</wp:posOffset>
-            </wp:positionV>
-            <wp:extent cx="7258050" cy="3862070"/>
-            <wp:effectExtent l="0" t="0" r="0" b="0"/>
-            <wp:wrapSquare wrapText="largest"/>
-            <wp:docPr id="17" name="Image20" descr=""/>
-            <wp:cNvGraphicFramePr>
-              <a:graphicFrameLocks xmlns:a="http://schemas.openxmlformats.org/drawingml/2006/main" noChangeAspect="1"/>
-            </wp:cNvGraphicFramePr>
-            <a:graphic xmlns:a="http://schemas.openxmlformats.org/drawingml/2006/main">
-              <a:graphicData uri="http://schemas.openxmlformats.org/drawingml/2006/picture">
-                <pic:pic xmlns:pic="http://schemas.openxmlformats.org/drawingml/2006/picture">
-                  <pic:nvPicPr>
-                    <pic:cNvPr id="17" name="Image20" descr=""/>
-                    <pic:cNvPicPr>
-                      <a:picLocks noChangeAspect="1" noChangeArrowheads="1"/>
-                    </pic:cNvPicPr>
-                  </pic:nvPicPr>
-                  <pic:blipFill>
-                    <a:blip r:embed="rId17"/>
-                    <a:stretch>
-                      <a:fillRect/>
-                    </a:stretch>
-                  </pic:blipFill>
-                  <pic:spPr bwMode="auto">
-                    <a:xfrm>
-                      <a:off x="0" y="0"/>
-                      <a:ext cx="7258050" cy="3862070"/>
-                    </a:xfrm>
-                    <a:prstGeom prst="rect">
-                      <a:avLst/>
-                    </a:prstGeom>
-                  </pic:spPr>
-                </pic:pic>
-              </a:graphicData>
-            </a:graphic>
-          </wp:anchor>
-        </w:drawing>
-      </w:r>
-      <w:r>
-        <w:rPr/>
-        <w:t>S</w:t>
-      </w:r>
-      <w:r>
-        <w:rPr/>
-        <w:t xml:space="preserve">etiap objek Fly yang diciptakan akan memiliki kecepatannya masing-masing (minimal 1 dan max 4). Modifikasi program anda sehingga requirement ini bisa terpenuhi. (Gunakan konsep konstruktor berparameter) </w:t>
-        <w:tab/>
-        <w:tab/>
-        <w:tab/>
-        <w:tab/>
-        <w:tab/>
-      </w:r>
-    </w:p>
-    <w:p>
-      <w:pPr>
-        <w:pStyle w:val="Normal"/>
-        <w:jc w:val="both"/>
-        <w:rPr/>
-      </w:pPr>
-      <w:r>
-        <w:rPr/>
       </w:r>
     </w:p>
     <w:p>
@@ -2430,203 +2162,175 @@
   <w:abstractNum w:abstractNumId="2">
     <w:lvl w:ilvl="0">
       <w:start w:val="1"/>
-      <w:numFmt w:val="bullet"/>
-      <w:lvlText w:val=""/>
+      <w:numFmt w:val="decimal"/>
+      <w:lvlText w:val="%1."/>
       <w:lvlJc w:val="left"/>
       <w:pPr>
         <w:ind w:left="720" w:hanging="360"/>
       </w:pPr>
-      <w:rPr>
-        <w:rFonts w:ascii="Symbol" w:hAnsi="Symbol" w:cs="Symbol" w:hint="default"/>
-        <w:b/>
-        <w:rFonts w:cs="Symbol"/>
-      </w:rPr>
     </w:lvl>
     <w:lvl w:ilvl="1">
       <w:start w:val="1"/>
-      <w:numFmt w:val="bullet"/>
-      <w:lvlText w:val="o"/>
+      <w:numFmt w:val="lowerLetter"/>
+      <w:lvlText w:val="%2."/>
       <w:lvlJc w:val="left"/>
       <w:pPr>
         <w:ind w:left="1440" w:hanging="360"/>
       </w:pPr>
-      <w:rPr>
-        <w:rFonts w:ascii="Courier New" w:hAnsi="Courier New" w:cs="Courier New" w:hint="default"/>
-        <w:rFonts w:cs="Courier New"/>
-      </w:rPr>
     </w:lvl>
     <w:lvl w:ilvl="2">
       <w:start w:val="1"/>
-      <w:numFmt w:val="bullet"/>
-      <w:lvlText w:val=""/>
-      <w:lvlJc w:val="left"/>
-      <w:pPr>
-        <w:ind w:left="2160" w:hanging="360"/>
-      </w:pPr>
-      <w:rPr>
-        <w:rFonts w:ascii="Wingdings" w:hAnsi="Wingdings" w:cs="Wingdings" w:hint="default"/>
-        <w:rFonts w:cs="Wingdings"/>
-      </w:rPr>
+      <w:numFmt w:val="lowerRoman"/>
+      <w:lvlText w:val="%3."/>
+      <w:lvlJc w:val="right"/>
+      <w:pPr>
+        <w:ind w:left="2160" w:hanging="180"/>
+      </w:pPr>
     </w:lvl>
     <w:lvl w:ilvl="3">
       <w:start w:val="1"/>
-      <w:numFmt w:val="bullet"/>
-      <w:lvlText w:val=""/>
+      <w:numFmt w:val="decimal"/>
+      <w:lvlText w:val="%4."/>
       <w:lvlJc w:val="left"/>
       <w:pPr>
         <w:ind w:left="2880" w:hanging="360"/>
       </w:pPr>
-      <w:rPr>
-        <w:rFonts w:ascii="Symbol" w:hAnsi="Symbol" w:cs="Symbol" w:hint="default"/>
-        <w:rFonts w:cs="Symbol"/>
-      </w:rPr>
     </w:lvl>
     <w:lvl w:ilvl="4">
       <w:start w:val="1"/>
-      <w:numFmt w:val="bullet"/>
-      <w:lvlText w:val="o"/>
+      <w:numFmt w:val="lowerLetter"/>
+      <w:lvlText w:val="%5."/>
       <w:lvlJc w:val="left"/>
       <w:pPr>
         <w:ind w:left="3600" w:hanging="360"/>
       </w:pPr>
-      <w:rPr>
-        <w:rFonts w:ascii="Courier New" w:hAnsi="Courier New" w:cs="Courier New" w:hint="default"/>
-        <w:rFonts w:cs="Courier New"/>
-      </w:rPr>
     </w:lvl>
     <w:lvl w:ilvl="5">
       <w:start w:val="1"/>
-      <w:numFmt w:val="bullet"/>
-      <w:lvlText w:val=""/>
-      <w:lvlJc w:val="left"/>
-      <w:pPr>
-        <w:ind w:left="4320" w:hanging="360"/>
-      </w:pPr>
-      <w:rPr>
-        <w:rFonts w:ascii="Wingdings" w:hAnsi="Wingdings" w:cs="Wingdings" w:hint="default"/>
-        <w:rFonts w:cs="Wingdings"/>
-      </w:rPr>
+      <w:numFmt w:val="lowerRoman"/>
+      <w:lvlText w:val="%6."/>
+      <w:lvlJc w:val="right"/>
+      <w:pPr>
+        <w:ind w:left="4320" w:hanging="180"/>
+      </w:pPr>
     </w:lvl>
     <w:lvl w:ilvl="6">
       <w:start w:val="1"/>
-      <w:numFmt w:val="bullet"/>
-      <w:lvlText w:val=""/>
+      <w:numFmt w:val="decimal"/>
+      <w:lvlText w:val="%7."/>
       <w:lvlJc w:val="left"/>
       <w:pPr>
         <w:ind w:left="5040" w:hanging="360"/>
       </w:pPr>
-      <w:rPr>
-        <w:rFonts w:ascii="Symbol" w:hAnsi="Symbol" w:cs="Symbol" w:hint="default"/>
-        <w:rFonts w:cs="Symbol"/>
-      </w:rPr>
     </w:lvl>
     <w:lvl w:ilvl="7">
       <w:start w:val="1"/>
-      <w:numFmt w:val="bullet"/>
-      <w:lvlText w:val="o"/>
+      <w:numFmt w:val="lowerLetter"/>
+      <w:lvlText w:val="%8."/>
       <w:lvlJc w:val="left"/>
       <w:pPr>
         <w:ind w:left="5760" w:hanging="360"/>
       </w:pPr>
-      <w:rPr>
-        <w:rFonts w:ascii="Courier New" w:hAnsi="Courier New" w:cs="Courier New" w:hint="default"/>
-        <w:rFonts w:cs="Courier New"/>
-      </w:rPr>
     </w:lvl>
     <w:lvl w:ilvl="8">
       <w:start w:val="1"/>
-      <w:numFmt w:val="bullet"/>
-      <w:lvlText w:val=""/>
-      <w:lvlJc w:val="left"/>
-      <w:pPr>
-        <w:ind w:left="6480" w:hanging="360"/>
-      </w:pPr>
-      <w:rPr>
-        <w:rFonts w:ascii="Wingdings" w:hAnsi="Wingdings" w:cs="Wingdings" w:hint="default"/>
-        <w:rFonts w:cs="Wingdings"/>
-      </w:rPr>
+      <w:numFmt w:val="lowerRoman"/>
+      <w:lvlText w:val="%9."/>
+      <w:lvlJc w:val="right"/>
+      <w:pPr>
+        <w:ind w:left="6480" w:hanging="180"/>
+      </w:pPr>
     </w:lvl>
   </w:abstractNum>
   <w:abstractNum w:abstractNumId="3">
     <w:lvl w:ilvl="0">
       <w:start w:val="1"/>
-      <w:numFmt w:val="decimal"/>
-      <w:lvlText w:val="%1."/>
-      <w:lvlJc w:val="left"/>
-      <w:pPr>
-        <w:ind w:left="720" w:hanging="360"/>
+      <w:numFmt w:val="none"/>
+      <w:suff w:val="nothing"/>
+      <w:lvlText w:val=""/>
+      <w:lvlJc w:val="left"/>
+      <w:pPr>
+        <w:ind w:left="0" w:hanging="0"/>
       </w:pPr>
     </w:lvl>
     <w:lvl w:ilvl="1">
       <w:start w:val="1"/>
-      <w:numFmt w:val="lowerLetter"/>
-      <w:lvlText w:val="%2."/>
-      <w:lvlJc w:val="left"/>
-      <w:pPr>
-        <w:ind w:left="1440" w:hanging="360"/>
+      <w:numFmt w:val="none"/>
+      <w:suff w:val="nothing"/>
+      <w:lvlText w:val=""/>
+      <w:lvlJc w:val="left"/>
+      <w:pPr>
+        <w:ind w:left="0" w:hanging="0"/>
       </w:pPr>
     </w:lvl>
     <w:lvl w:ilvl="2">
       <w:start w:val="1"/>
-      <w:numFmt w:val="lowerRoman"/>
-      <w:lvlText w:val="%3."/>
-      <w:lvlJc w:val="right"/>
-      <w:pPr>
-        <w:ind w:left="2160" w:hanging="180"/>
+      <w:numFmt w:val="none"/>
+      <w:suff w:val="nothing"/>
+      <w:lvlText w:val=""/>
+      <w:lvlJc w:val="left"/>
+      <w:pPr>
+        <w:ind w:left="0" w:hanging="0"/>
       </w:pPr>
     </w:lvl>
     <w:lvl w:ilvl="3">
       <w:start w:val="1"/>
-      <w:numFmt w:val="decimal"/>
-      <w:lvlText w:val="%4."/>
-      <w:lvlJc w:val="left"/>
-      <w:pPr>
-        <w:ind w:left="2880" w:hanging="360"/>
+      <w:numFmt w:val="none"/>
+      <w:suff w:val="nothing"/>
+      <w:lvlText w:val=""/>
+      <w:lvlJc w:val="left"/>
+      <w:pPr>
+        <w:ind w:left="0" w:hanging="0"/>
       </w:pPr>
     </w:lvl>
     <w:lvl w:ilvl="4">
       <w:start w:val="1"/>
-      <w:numFmt w:val="lowerLetter"/>
-      <w:lvlText w:val="%5."/>
-      <w:lvlJc w:val="left"/>
-      <w:pPr>
-        <w:ind w:left="3600" w:hanging="360"/>
+      <w:numFmt w:val="none"/>
+      <w:suff w:val="nothing"/>
+      <w:lvlText w:val=""/>
+      <w:lvlJc w:val="left"/>
+      <w:pPr>
+        <w:ind w:left="0" w:hanging="0"/>
       </w:pPr>
     </w:lvl>
     <w:lvl w:ilvl="5">
       <w:start w:val="1"/>
-      <w:numFmt w:val="lowerRoman"/>
-      <w:lvlText w:val="%6."/>
-      <w:lvlJc w:val="right"/>
-      <w:pPr>
-        <w:ind w:left="4320" w:hanging="180"/>
+      <w:numFmt w:val="none"/>
+      <w:suff w:val="nothing"/>
+      <w:lvlText w:val=""/>
+      <w:lvlJc w:val="left"/>
+      <w:pPr>
+        <w:ind w:left="0" w:hanging="0"/>
       </w:pPr>
     </w:lvl>
     <w:lvl w:ilvl="6">
       <w:start w:val="1"/>
-      <w:numFmt w:val="decimal"/>
-      <w:lvlText w:val="%7."/>
-      <w:lvlJc w:val="left"/>
-      <w:pPr>
-        <w:ind w:left="5040" w:hanging="360"/>
+      <w:numFmt w:val="none"/>
+      <w:suff w:val="nothing"/>
+      <w:lvlText w:val=""/>
+      <w:lvlJc w:val="left"/>
+      <w:pPr>
+        <w:ind w:left="0" w:hanging="0"/>
       </w:pPr>
     </w:lvl>
     <w:lvl w:ilvl="7">
       <w:start w:val="1"/>
-      <w:numFmt w:val="lowerLetter"/>
-      <w:lvlText w:val="%8."/>
-      <w:lvlJc w:val="left"/>
-      <w:pPr>
-        <w:ind w:left="5760" w:hanging="360"/>
+      <w:numFmt w:val="none"/>
+      <w:suff w:val="nothing"/>
+      <w:lvlText w:val=""/>
+      <w:lvlJc w:val="left"/>
+      <w:pPr>
+        <w:ind w:left="0" w:hanging="0"/>
       </w:pPr>
     </w:lvl>
     <w:lvl w:ilvl="8">
       <w:start w:val="1"/>
-      <w:numFmt w:val="lowerRoman"/>
-      <w:lvlText w:val="%9."/>
-      <w:lvlJc w:val="right"/>
-      <w:pPr>
-        <w:ind w:left="6480" w:hanging="180"/>
+      <w:numFmt w:val="none"/>
+      <w:suff w:val="nothing"/>
+      <w:lvlText w:val=""/>
+      <w:lvlJc w:val="left"/>
+      <w:pPr>
+        <w:ind w:left="0" w:hanging="0"/>
       </w:pPr>
     </w:lvl>
   </w:abstractNum>

</xml_diff>